<commit_message>
MAJ Partie perso + Diagramme de classe
</commit_message>
<xml_diff>
--- a/gestion_projet/commun_projet/6_etudiant_4_dylan/etudiant_4_dylan.docx
+++ b/gestion_projet/commun_projet/6_etudiant_4_dylan/etudiant_4_dylan.docx
@@ -2953,7 +2953,7 @@
           </mc:Choice>
           <mc:Fallback>
             <w:pict>
-              <v:group w14:anchorId="0D94F1A6" id="Groupe 12" o:spid="_x0000_s1026" style="position:absolute;margin-left:0;margin-top:50.95pt;width:197.7pt;height:186.75pt;z-index:251667456;mso-position-horizontal:center;mso-position-horizontal-relative:margin;mso-width-relative:margin;mso-height-relative:margin" coordsize="39789,34023" o:gfxdata="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">
+              <v:group w14:anchorId="72BF3767" id="Groupe 12" o:spid="_x0000_s1026" style="position:absolute;margin-left:0;margin-top:50.95pt;width:197.7pt;height:186.75pt;z-index:251667456;mso-position-horizontal:center;mso-position-horizontal-relative:margin;mso-width-relative:margin;mso-height-relative:margin" coordsize="39789,34023" o:gfxdata="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">
                 <v:shapetype id="_x0000_t75" coordsize="21600,21600" o:spt="75" o:preferrelative="t" path="m@4@5l@4@11@9@11@9@5xe" filled="f" stroked="f">
                   <v:stroke joinstyle="miter"/>
                   <v:formulas>
@@ -3291,46 +3291,80 @@
       <w:pPr>
         <w:pStyle w:val="Titre2"/>
       </w:pPr>
-      <w:bookmarkStart w:id="7" w:name="_Toc514077688"/>
-      <w:r>
-        <w:t>2.2) Fonctionnement de l’application Android</w:t>
+      <w:bookmarkStart w:id="7" w:name="_Toc514077689"/>
+      <w:r>
+        <w:t>2.</w:t>
+      </w:r>
+      <w:r>
+        <w:t>2</w:t>
+      </w:r>
+      <w:r>
+        <w:t>) Réalisation du diagramme de classe</w:t>
       </w:r>
       <w:bookmarkEnd w:id="7"/>
     </w:p>
     <w:p>
-      <w:pPr>
-        <w:ind w:firstLine="284"/>
-      </w:pPr>
-      <w:r>
-        <w:t xml:space="preserve">L’application Android </w:t>
-      </w:r>
-      <w:r>
-        <w:t>doit pouvoir récupérer les données de la base de données</w:t>
-      </w:r>
-      <w:r>
-        <w:t xml:space="preserve"> afin </w:t>
+      <w:r>
+        <w:rPr>
+          <w:noProof/>
+        </w:rPr>
+        <w:drawing>
+          <wp:inline distT="0" distB="0" distL="0" distR="0" wp14:anchorId="21034492" wp14:editId="6E252463">
+            <wp:extent cx="6634480" cy="2583815"/>
+            <wp:effectExtent l="0" t="0" r="0" b="6985"/>
+            <wp:docPr id="31" name="Image 31"/>
+            <wp:cNvGraphicFramePr>
+              <a:graphicFrameLocks xmlns:a="http://schemas.openxmlformats.org/drawingml/2006/main" noChangeAspect="1"/>
+            </wp:cNvGraphicFramePr>
+            <a:graphic xmlns:a="http://schemas.openxmlformats.org/drawingml/2006/main">
+              <a:graphicData uri="http://schemas.openxmlformats.org/drawingml/2006/picture">
+                <pic:pic xmlns:pic="http://schemas.openxmlformats.org/drawingml/2006/picture">
+                  <pic:nvPicPr>
+                    <pic:cNvPr id="0" name="Picture 2"/>
+                    <pic:cNvPicPr>
+                      <a:picLocks noChangeAspect="1" noChangeArrowheads="1"/>
+                    </pic:cNvPicPr>
+                  </pic:nvPicPr>
+                  <pic:blipFill>
+                    <a:blip r:embed="rId21">
+                      <a:extLst>
+                        <a:ext uri="{28A0092B-C50C-407E-A947-70E740481C1C}">
+                          <a14:useLocalDpi xmlns:a14="http://schemas.microsoft.com/office/drawing/2010/main" val="0"/>
+                        </a:ext>
+                      </a:extLst>
+                    </a:blip>
+                    <a:srcRect/>
+                    <a:stretch>
+                      <a:fillRect/>
+                    </a:stretch>
+                  </pic:blipFill>
+                  <pic:spPr bwMode="auto">
+                    <a:xfrm>
+                      <a:off x="0" y="0"/>
+                      <a:ext cx="6634480" cy="2583815"/>
+                    </a:xfrm>
+                    <a:prstGeom prst="rect">
+                      <a:avLst/>
+                    </a:prstGeom>
+                    <a:noFill/>
+                    <a:ln>
+                      <a:noFill/>
+                    </a:ln>
+                  </pic:spPr>
+                </pic:pic>
+              </a:graphicData>
+            </a:graphic>
+          </wp:inline>
+        </w:drawing>
       </w:r>
     </w:p>
+    <w:p/>
     <w:p>
+      <w:r>
+        <w:br w:type="page"/>
+      </w:r>
       <w:bookmarkStart w:id="8" w:name="_GoBack"/>
       <w:bookmarkEnd w:id="8"/>
-    </w:p>
-    <w:p>
-      <w:pPr>
-        <w:pStyle w:val="Titre2"/>
-      </w:pPr>
-      <w:bookmarkStart w:id="9" w:name="_Toc514077689"/>
-      <w:r>
-        <w:t>2.3) Réalisation du diagramme de classe</w:t>
-      </w:r>
-      <w:bookmarkEnd w:id="9"/>
-    </w:p>
-    <w:p/>
-    <w:p/>
-    <w:p>
-      <w:r>
-        <w:br w:type="page"/>
-      </w:r>
     </w:p>
     <w:p/>
     <w:p>
@@ -3341,46 +3375,46 @@
           <w:numId w:val="1"/>
         </w:numPr>
       </w:pPr>
-      <w:bookmarkStart w:id="10" w:name="_Toc514077690"/>
+      <w:bookmarkStart w:id="9" w:name="_Toc514077690"/>
       <w:r>
         <w:t>Envoie des mesures du pluviomètre</w:t>
+      </w:r>
+      <w:bookmarkEnd w:id="9"/>
+    </w:p>
+    <w:p>
+      <w:pPr>
+        <w:pStyle w:val="Titre2"/>
+      </w:pPr>
+      <w:bookmarkStart w:id="10" w:name="_Toc514077691"/>
+      <w:r>
+        <w:t xml:space="preserve">3.1) </w:t>
+      </w:r>
+      <w:r>
+        <w:t>Acquisition</w:t>
+      </w:r>
+      <w:r>
+        <w:t xml:space="preserve"> des mesures</w:t>
       </w:r>
       <w:bookmarkEnd w:id="10"/>
     </w:p>
+    <w:p/>
+    <w:p/>
     <w:p>
       <w:pPr>
         <w:pStyle w:val="Titre2"/>
       </w:pPr>
-      <w:bookmarkStart w:id="11" w:name="_Toc514077691"/>
-      <w:r>
-        <w:t xml:space="preserve">3.1) </w:t>
-      </w:r>
-      <w:r>
-        <w:t>Acquisition</w:t>
-      </w:r>
-      <w:r>
-        <w:t xml:space="preserve"> des mesures</w:t>
+      <w:bookmarkStart w:id="11" w:name="_Toc514077692"/>
+      <w:r>
+        <w:t>3.2)</w:t>
+      </w:r>
+      <w:r>
+        <w:t xml:space="preserve"> Communication avec la carte Arduino</w:t>
       </w:r>
       <w:bookmarkEnd w:id="11"/>
     </w:p>
     <w:p/>
     <w:p/>
     <w:p>
-      <w:pPr>
-        <w:pStyle w:val="Titre2"/>
-      </w:pPr>
-      <w:bookmarkStart w:id="12" w:name="_Toc514077692"/>
-      <w:r>
-        <w:t>3.2)</w:t>
-      </w:r>
-      <w:r>
-        <w:t xml:space="preserve"> Communication avec la carte Arduino</w:t>
-      </w:r>
-      <w:bookmarkEnd w:id="12"/>
-    </w:p>
-    <w:p/>
-    <w:p/>
-    <w:p>
       <w:r>
         <w:br w:type="page"/>
       </w:r>
@@ -3394,7 +3428,7 @@
           <w:numId w:val="1"/>
         </w:numPr>
       </w:pPr>
-      <w:bookmarkStart w:id="13" w:name="_Toc514077693"/>
+      <w:bookmarkStart w:id="12" w:name="_Toc514077693"/>
       <w:r>
         <w:t xml:space="preserve">Récupération </w:t>
       </w:r>
@@ -3403,46 +3437,46 @@
       </w:r>
       <w:r>
         <w:t xml:space="preserve"> de la base de données</w:t>
+      </w:r>
+      <w:bookmarkEnd w:id="12"/>
+    </w:p>
+    <w:p>
+      <w:pPr>
+        <w:pStyle w:val="Titre2"/>
+      </w:pPr>
+      <w:bookmarkStart w:id="13" w:name="_Toc514077694"/>
+      <w:r>
+        <w:t>4</w:t>
+      </w:r>
+      <w:r>
+        <w:t xml:space="preserve">.1) </w:t>
+      </w:r>
+      <w:r>
+        <w:t>Architecture de la base données</w:t>
       </w:r>
       <w:bookmarkEnd w:id="13"/>
     </w:p>
+    <w:p/>
+    <w:p/>
     <w:p>
       <w:pPr>
         <w:pStyle w:val="Titre2"/>
       </w:pPr>
-      <w:bookmarkStart w:id="14" w:name="_Toc514077694"/>
+      <w:bookmarkStart w:id="14" w:name="_Toc514077695"/>
       <w:r>
         <w:t>4</w:t>
       </w:r>
       <w:r>
-        <w:t xml:space="preserve">.1) </w:t>
-      </w:r>
-      <w:r>
-        <w:t>Architecture de la base données</w:t>
+        <w:t xml:space="preserve">.2) </w:t>
+      </w:r>
+      <w:r>
+        <w:t>Réalisation des pages PHP</w:t>
       </w:r>
       <w:bookmarkEnd w:id="14"/>
     </w:p>
     <w:p/>
     <w:p/>
     <w:p>
-      <w:pPr>
-        <w:pStyle w:val="Titre2"/>
-      </w:pPr>
-      <w:bookmarkStart w:id="15" w:name="_Toc514077695"/>
-      <w:r>
-        <w:t>4</w:t>
-      </w:r>
-      <w:r>
-        <w:t xml:space="preserve">.2) </w:t>
-      </w:r>
-      <w:r>
-        <w:t>Réalisation des pages PHP</w:t>
-      </w:r>
-      <w:bookmarkEnd w:id="15"/>
-    </w:p>
-    <w:p/>
-    <w:p/>
-    <w:p>
       <w:r>
         <w:br w:type="page"/>
       </w:r>
@@ -3456,22 +3490,40 @@
           <w:numId w:val="1"/>
         </w:numPr>
       </w:pPr>
-      <w:bookmarkStart w:id="16" w:name="_Toc514077696"/>
+      <w:bookmarkStart w:id="15" w:name="_Toc514077696"/>
       <w:r>
         <w:t>Mise en place de l’application Android</w:t>
+      </w:r>
+      <w:bookmarkEnd w:id="15"/>
+    </w:p>
+    <w:p>
+      <w:pPr>
+        <w:pStyle w:val="Titre2"/>
+      </w:pPr>
+      <w:bookmarkStart w:id="16" w:name="_Toc514077697"/>
+      <w:r>
+        <w:t>5</w:t>
+      </w:r>
+      <w:r>
+        <w:t>.1) Architecture de l’application</w:t>
       </w:r>
       <w:bookmarkEnd w:id="16"/>
     </w:p>
+    <w:p/>
+    <w:p/>
     <w:p>
       <w:pPr>
         <w:pStyle w:val="Titre2"/>
       </w:pPr>
-      <w:bookmarkStart w:id="17" w:name="_Toc514077697"/>
+      <w:bookmarkStart w:id="17" w:name="_Toc514077698"/>
       <w:r>
         <w:t>5</w:t>
       </w:r>
       <w:r>
-        <w:t>.1) Architecture de l’application</w:t>
+        <w:t xml:space="preserve">.2) </w:t>
+      </w:r>
+      <w:r>
+        <w:t>Accès au pages PHP</w:t>
       </w:r>
       <w:bookmarkEnd w:id="17"/>
     </w:p>
@@ -3481,39 +3533,21 @@
       <w:pPr>
         <w:pStyle w:val="Titre2"/>
       </w:pPr>
-      <w:bookmarkStart w:id="18" w:name="_Toc514077698"/>
+      <w:bookmarkStart w:id="18" w:name="_Toc514077699"/>
       <w:r>
         <w:t>5</w:t>
       </w:r>
       <w:r>
-        <w:t xml:space="preserve">.2) </w:t>
-      </w:r>
-      <w:r>
-        <w:t>Accès au pages PHP</w:t>
+        <w:t xml:space="preserve">.3) </w:t>
+      </w:r>
+      <w:r>
+        <w:t>Décoder le JSON</w:t>
       </w:r>
       <w:bookmarkEnd w:id="18"/>
     </w:p>
     <w:p/>
     <w:p/>
     <w:p>
-      <w:pPr>
-        <w:pStyle w:val="Titre2"/>
-      </w:pPr>
-      <w:bookmarkStart w:id="19" w:name="_Toc514077699"/>
-      <w:r>
-        <w:t>5</w:t>
-      </w:r>
-      <w:r>
-        <w:t xml:space="preserve">.3) </w:t>
-      </w:r>
-      <w:r>
-        <w:t>Décoder le JSON</w:t>
-      </w:r>
-      <w:bookmarkEnd w:id="19"/>
-    </w:p>
-    <w:p/>
-    <w:p/>
-    <w:p>
       <w:r>
         <w:br w:type="page"/>
       </w:r>
@@ -3527,21 +3561,21 @@
           <w:numId w:val="1"/>
         </w:numPr>
       </w:pPr>
-      <w:bookmarkStart w:id="20" w:name="_Toc514077700"/>
+      <w:bookmarkStart w:id="19" w:name="_Toc514077700"/>
       <w:r>
         <w:t>Tests unitaires</w:t>
       </w:r>
-      <w:bookmarkEnd w:id="20"/>
+      <w:bookmarkEnd w:id="19"/>
     </w:p>
     <w:p>
       <w:pPr>
         <w:pStyle w:val="Titre2"/>
       </w:pPr>
-      <w:bookmarkStart w:id="21" w:name="_Toc514077701"/>
+      <w:bookmarkStart w:id="20" w:name="_Toc514077701"/>
       <w:r>
         <w:t>6.1)</w:t>
       </w:r>
-      <w:bookmarkEnd w:id="21"/>
+      <w:bookmarkEnd w:id="20"/>
       <w:r>
         <w:t xml:space="preserve"> </w:t>
       </w:r>
@@ -3552,11 +3586,11 @@
       <w:pPr>
         <w:pStyle w:val="Titre2"/>
       </w:pPr>
-      <w:bookmarkStart w:id="22" w:name="_Toc514077702"/>
+      <w:bookmarkStart w:id="21" w:name="_Toc514077702"/>
       <w:r>
         <w:t>6.2)</w:t>
       </w:r>
-      <w:bookmarkEnd w:id="22"/>
+      <w:bookmarkEnd w:id="21"/>
       <w:r>
         <w:t xml:space="preserve"> </w:t>
       </w:r>
@@ -3577,11 +3611,11 @@
           <w:numId w:val="1"/>
         </w:numPr>
       </w:pPr>
-      <w:bookmarkStart w:id="23" w:name="_Toc514077703"/>
+      <w:bookmarkStart w:id="22" w:name="_Toc514077703"/>
       <w:r>
         <w:t>Conclusion</w:t>
       </w:r>
-      <w:bookmarkEnd w:id="23"/>
+      <w:bookmarkEnd w:id="22"/>
     </w:p>
     <w:p/>
     <w:p/>
@@ -3599,18 +3633,18 @@
           <w:numId w:val="1"/>
         </w:numPr>
       </w:pPr>
-      <w:bookmarkStart w:id="24" w:name="_Toc514077704"/>
+      <w:bookmarkStart w:id="23" w:name="_Toc514077704"/>
       <w:r>
         <w:t>Annexes</w:t>
       </w:r>
-      <w:bookmarkEnd w:id="24"/>
+      <w:bookmarkEnd w:id="23"/>
     </w:p>
     <w:p/>
     <w:p/>
     <w:p/>
     <w:sectPr>
-      <w:footerReference w:type="default" r:id="rId21"/>
-      <w:footerReference w:type="first" r:id="rId22"/>
+      <w:footerReference w:type="default" r:id="rId22"/>
+      <w:footerReference w:type="first" r:id="rId23"/>
       <w:pgSz w:w="11906" w:h="16838"/>
       <w:pgMar w:top="720" w:right="720" w:bottom="720" w:left="720" w:header="708" w:footer="708" w:gutter="0"/>
       <w:pgNumType w:start="1"/>
@@ -5707,7 +5741,7 @@
 </file>
 
 <file path=customXml/itemProps1.xml><?xml version="1.0" encoding="utf-8"?>
-<ds:datastoreItem xmlns:ds="http://schemas.openxmlformats.org/officeDocument/2006/customXml" ds:itemID="{2E5809E1-F778-4C62-8019-46E73BEC0C3F}">
+<ds:datastoreItem xmlns:ds="http://schemas.openxmlformats.org/officeDocument/2006/customXml" ds:itemID="{B7C13A27-CEC3-458D-AC15-5BF7115112ED}">
   <ds:schemaRefs>
     <ds:schemaRef ds:uri="http://schemas.openxmlformats.org/officeDocument/2006/bibliography"/>
   </ds:schemaRefs>

</xml_diff>